<commit_message>
lagt til mappe med møtereferat + referat fra 27.02
</commit_message>
<xml_diff>
--- a/Møtereferat/Møtereferat_27.02.docx
+++ b/Møtereferat/Møtereferat_27.02.docx
@@ -99,12 +99,7 @@
               <w:pStyle w:val="Overskriftforskjema"/>
             </w:pPr>
             <w:r>
-              <w:t>Klokkesle</w:t>
-            </w:r>
-            <w:bookmarkStart w:id="0" w:name="_GoBack"/>
-            <w:bookmarkEnd w:id="0"/>
-            <w:r>
-              <w:t>tt:</w:t>
+              <w:t>Klokkeslett:</w:t>
             </w:r>
           </w:p>
         </w:tc>
@@ -203,7 +198,15 @@
         <w:pStyle w:val="ListNumber"/>
       </w:pPr>
       <w:r>
-        <w:t xml:space="preserve">Få oversikt over hva </w:t>
+        <w:t>Få oversikt</w:t>
+      </w:r>
+      <w:r>
+        <w:t>/vise</w:t>
+      </w:r>
+      <w:bookmarkStart w:id="0" w:name="_GoBack"/>
+      <w:bookmarkEnd w:id="0"/>
+      <w:r>
+        <w:t xml:space="preserve"> hva </w:t>
       </w:r>
       <w:r>
         <w:t>folk har jobbet med siste uken</w:t>
@@ -227,6 +230,16 @@
       <w:r>
         <w:t>videre arbeid</w:t>
       </w:r>
+    </w:p>
+    <w:p>
+      <w:pPr>
+        <w:pStyle w:val="ListNumber"/>
+        <w:numPr>
+          <w:ilvl w:val="0"/>
+          <w:numId w:val="0"/>
+        </w:numPr>
+        <w:ind w:left="360"/>
+      </w:pPr>
     </w:p>
     <w:tbl>
       <w:tblPr>
@@ -319,18 +332,12 @@
                 <w:lang w:val="en-US" w:eastAsia="ja-JP"/>
               </w:rPr>
             </w:pPr>
-            <w:r>
-              <w:rPr>
-                <w:lang w:val="en-US" w:eastAsia="ja-JP"/>
-              </w:rPr>
-              <w:t xml:space="preserve">Merge Development </w:t>
-            </w:r>
             <w:proofErr w:type="spellStart"/>
             <w:r>
               <w:rPr>
                 <w:lang w:val="en-US" w:eastAsia="ja-JP"/>
               </w:rPr>
-              <w:t>branchen</w:t>
+              <w:t>Rydde</w:t>
             </w:r>
             <w:proofErr w:type="spellEnd"/>
             <w:r>
@@ -344,15 +351,37 @@
               <w:rPr>
                 <w:lang w:val="en-US" w:eastAsia="ja-JP"/>
               </w:rPr>
-              <w:t>til</w:t>
+              <w:t>opp</w:t>
             </w:r>
             <w:proofErr w:type="spellEnd"/>
             <w:r>
               <w:rPr>
                 <w:lang w:val="en-US" w:eastAsia="ja-JP"/>
               </w:rPr>
-              <w:t xml:space="preserve"> Master</w:t>
-            </w:r>
+              <w:t xml:space="preserve"> </w:t>
+            </w:r>
+            <w:proofErr w:type="spellStart"/>
+            <w:r>
+              <w:rPr>
+                <w:lang w:val="en-US" w:eastAsia="ja-JP"/>
+              </w:rPr>
+              <w:t>i</w:t>
+            </w:r>
+            <w:proofErr w:type="spellEnd"/>
+            <w:r>
+              <w:rPr>
+                <w:lang w:val="en-US" w:eastAsia="ja-JP"/>
+              </w:rPr>
+              <w:t xml:space="preserve"> </w:t>
+            </w:r>
+            <w:proofErr w:type="spellStart"/>
+            <w:r>
+              <w:rPr>
+                <w:lang w:val="en-US" w:eastAsia="ja-JP"/>
+              </w:rPr>
+              <w:t>kode</w:t>
+            </w:r>
+            <w:proofErr w:type="spellEnd"/>
           </w:p>
           <w:p>
             <w:pPr>
@@ -365,26 +394,32 @@
                 <w:lang w:val="en-US" w:eastAsia="ja-JP"/>
               </w:rPr>
             </w:pPr>
+            <w:r>
+              <w:rPr>
+                <w:lang w:val="en-US" w:eastAsia="ja-JP"/>
+              </w:rPr>
+              <w:t xml:space="preserve">Lage </w:t>
+            </w:r>
             <w:proofErr w:type="spellStart"/>
             <w:r>
               <w:rPr>
                 <w:lang w:val="en-US" w:eastAsia="ja-JP"/>
               </w:rPr>
-              <w:t>Fortsette</w:t>
+              <w:t>nytt</w:t>
             </w:r>
             <w:proofErr w:type="spellEnd"/>
             <w:r>
               <w:rPr>
                 <w:lang w:val="en-US" w:eastAsia="ja-JP"/>
               </w:rPr>
-              <w:t xml:space="preserve"> med </w:t>
+              <w:t xml:space="preserve"> </w:t>
             </w:r>
             <w:proofErr w:type="spellStart"/>
             <w:r>
               <w:rPr>
                 <w:lang w:val="en-US" w:eastAsia="ja-JP"/>
               </w:rPr>
-              <w:t>individuelle</w:t>
+              <w:t>klassediagram</w:t>
             </w:r>
             <w:proofErr w:type="spellEnd"/>
             <w:r>
@@ -393,12 +428,66 @@
               </w:rPr>
               <w:t xml:space="preserve"> </w:t>
             </w:r>
+          </w:p>
+          <w:p>
+            <w:pPr>
+              <w:pStyle w:val="ListParagraph"/>
+              <w:numPr>
+                <w:ilvl w:val="0"/>
+                <w:numId w:val="2"/>
+              </w:numPr>
+              <w:rPr>
+                <w:lang w:val="en-US" w:eastAsia="ja-JP"/>
+              </w:rPr>
+            </w:pPr>
             <w:proofErr w:type="spellStart"/>
             <w:r>
               <w:rPr>
                 <w:lang w:val="en-US" w:eastAsia="ja-JP"/>
               </w:rPr>
-              <w:t>oppgaver</w:t>
+              <w:t>Få</w:t>
+            </w:r>
+            <w:proofErr w:type="spellEnd"/>
+            <w:r>
+              <w:rPr>
+                <w:lang w:val="en-US" w:eastAsia="ja-JP"/>
+              </w:rPr>
+              <w:t xml:space="preserve"> </w:t>
+            </w:r>
+            <w:proofErr w:type="spellStart"/>
+            <w:r>
+              <w:rPr>
+                <w:lang w:val="en-US" w:eastAsia="ja-JP"/>
+              </w:rPr>
+              <w:t>på</w:t>
+            </w:r>
+            <w:proofErr w:type="spellEnd"/>
+            <w:r>
+              <w:rPr>
+                <w:lang w:val="en-US" w:eastAsia="ja-JP"/>
+              </w:rPr>
+              <w:t xml:space="preserve"> </w:t>
+            </w:r>
+            <w:proofErr w:type="spellStart"/>
+            <w:r>
+              <w:rPr>
+                <w:lang w:val="en-US" w:eastAsia="ja-JP"/>
+              </w:rPr>
+              <w:t>plass</w:t>
+            </w:r>
+            <w:proofErr w:type="spellEnd"/>
+            <w:r>
+              <w:rPr>
+                <w:lang w:val="en-US" w:eastAsia="ja-JP"/>
+              </w:rPr>
+              <w:t xml:space="preserve"> </w:t>
+            </w:r>
+            <w:proofErr w:type="spellStart"/>
+            <w:r>
+              <w:rPr>
+                <w:lang w:val="en-US" w:eastAsia="ja-JP"/>
+              </w:rPr>
+              <w:t>programkort</w:t>
             </w:r>
             <w:proofErr w:type="spellEnd"/>
           </w:p>

</xml_diff>